<commit_message>
Poprawka do mockupów; Ulepszenia do interfejsów;
</commit_message>
<xml_diff>
--- a/mockups/Mockups.docx
+++ b/mockups/Mockups.docx
@@ -1,14 +1,30 @@
 
 <file path=word/document.xml><?xml version="1.0" encoding="utf-8"?>
-<w:document xmlns:wpc="http://schemas.microsoft.com/office/word/2010/wordprocessingCanvas" xmlns:cx="http://schemas.microsoft.com/office/drawing/2014/chartex" xmlns:cx1="http://schemas.microsoft.com/office/drawing/2015/9/8/chartex" xmlns:cx2="http://schemas.microsoft.com/office/drawing/2015/10/21/chartex" xmlns:cx3="http://schemas.microsoft.com/office/drawing/2016/5/9/chartex" xmlns:cx4="http://schemas.microsoft.com/office/drawing/2016/5/10/chartex" xmlns:cx5="http://schemas.microsoft.com/office/drawing/2016/5/11/chartex" xmlns:cx6="http://schemas.microsoft.com/office/drawing/2016/5/12/chartex" xmlns:cx7="http://schemas.microsoft.com/office/drawing/2016/5/13/chartex" xmlns:cx8="http://schemas.microsoft.com/office/drawing/2016/5/14/chartex" xmlns:mc="http://schemas.openxmlformats.org/markup-compatibility/2006" xmlns:aink="http://schemas.microsoft.com/office/drawing/2016/ink" xmlns:am3d="http://schemas.microsoft.com/office/drawing/2017/model3d" xmlns:o="urn:schemas-microsoft-com:office:office" xmlns:oel="http://schemas.microsoft.com/office/2019/extlst" xmlns:r="http://schemas.openxmlformats.org/officeDocument/2006/relationships" xmlns:m="http://schemas.openxmlformats.org/officeDocument/2006/math" xmlns:v="urn:schemas-microsoft-com:vml" xmlns:wp14="http://schemas.microsoft.com/office/word/2010/wordprocessingDrawing" xmlns:wp="http://schemas.openxmlformats.org/drawingml/2006/wordprocessingDrawing" xmlns:w10="urn:schemas-microsoft-com:office:word" xmlns:w="http://schemas.openxmlformats.org/wordprocessingml/2006/main" xmlns:w14="http://schemas.microsoft.com/office/word/2010/wordml" xmlns:w15="http://schemas.microsoft.com/office/word/2012/wordml" xmlns:w16cex="http://schemas.microsoft.com/office/word/2018/wordml/cex" xmlns:w16cid="http://schemas.microsoft.com/office/word/2016/wordml/cid" xmlns:w16="http://schemas.microsoft.com/office/word/2018/wordml" xmlns:w16du="http://schemas.microsoft.com/office/word/2023/wordml/word16du" xmlns:w16sdtdh="http://schemas.microsoft.com/office/word/2020/wordml/sdtdatahash" xmlns:w16se="http://schemas.microsoft.com/office/word/2015/wordml/symex" xmlns:wpg="http://schemas.microsoft.com/office/word/2010/wordprocessingGroup" xmlns:wpi="http://schemas.microsoft.com/office/word/2010/wordprocessingInk" xmlns:wne="http://schemas.microsoft.com/office/word/2006/wordml" xmlns:wps="http://schemas.microsoft.com/office/word/2010/wordprocessingShape" mc:Ignorable="w14 w15 w16se w16cid w16 w16cex w16sdtdh wp14">
+<w:document xmlns:wpc="http://schemas.microsoft.com/office/word/2010/wordprocessingCanvas" xmlns:cx="http://schemas.microsoft.com/office/drawing/2014/chartex" xmlns:cx1="http://schemas.microsoft.com/office/drawing/2015/9/8/chartex" xmlns:cx2="http://schemas.microsoft.com/office/drawing/2015/10/21/chartex" xmlns:cx3="http://schemas.microsoft.com/office/drawing/2016/5/9/chartex" xmlns:cx4="http://schemas.microsoft.com/office/drawing/2016/5/10/chartex" xmlns:cx5="http://schemas.microsoft.com/office/drawing/2016/5/11/chartex" xmlns:cx6="http://schemas.microsoft.com/office/drawing/2016/5/12/chartex" xmlns:cx7="http://schemas.microsoft.com/office/drawing/2016/5/13/chartex" xmlns:cx8="http://schemas.microsoft.com/office/drawing/2016/5/14/chartex" xmlns:mc="http://schemas.openxmlformats.org/markup-compatibility/2006" xmlns:aink="http://schemas.microsoft.com/office/drawing/2016/ink" xmlns:am3d="http://schemas.microsoft.com/office/drawing/2017/model3d" xmlns:o="urn:schemas-microsoft-com:office:office" xmlns:oel="http://schemas.microsoft.com/office/2019/extlst" xmlns:r="http://schemas.openxmlformats.org/officeDocument/2006/relationships" xmlns:m="http://schemas.openxmlformats.org/officeDocument/2006/math" xmlns:v="urn:schemas-microsoft-com:vml" xmlns:wp14="http://schemas.microsoft.com/office/word/2010/wordprocessingDrawing" xmlns:wp="http://schemas.openxmlformats.org/drawingml/2006/wordprocessingDrawing" xmlns:w10="urn:schemas-microsoft-com:office:word" xmlns:w="http://schemas.openxmlformats.org/wordprocessingml/2006/main" xmlns:w14="http://schemas.microsoft.com/office/word/2010/wordml" xmlns:w15="http://schemas.microsoft.com/office/word/2012/wordml" xmlns:w16cex="http://schemas.microsoft.com/office/word/2018/wordml/cex" xmlns:w16cid="http://schemas.microsoft.com/office/word/2016/wordml/cid" xmlns:w16="http://schemas.microsoft.com/office/word/2018/wordml" xmlns:w16sdtdh="http://schemas.microsoft.com/office/word/2020/wordml/sdtdatahash" xmlns:w16se="http://schemas.microsoft.com/office/word/2015/wordml/symex" xmlns:wpg="http://schemas.microsoft.com/office/word/2010/wordprocessingGroup" xmlns:wpi="http://schemas.microsoft.com/office/word/2010/wordprocessingInk" xmlns:wne="http://schemas.microsoft.com/office/word/2006/wordml" xmlns:wps="http://schemas.microsoft.com/office/word/2010/wordprocessingShape" mc:Ignorable="w14 w15 w16se w16cid w16 w16cex w16sdtdh wp14">
   <w:body>
     <w:p>
+      <w:pPr>
+        <w:jc w:val="center"/>
+        <w:rPr>
+          <w:b/>
+          <w:bCs/>
+          <w:lang w:val="pl-PL"/>
+        </w:rPr>
+      </w:pPr>
+      <w:r>
+        <w:rPr>
+          <w:b/>
+          <w:bCs/>
+          <w:lang w:val="pl-PL"/>
+        </w:rPr>
+        <w:t>Ekran logowania:</w:t>
+      </w:r>
       <w:r>
         <w:drawing>
-          <wp:inline distT="0" distB="0" distL="0" distR="0" wp14:anchorId="5D2EC2A2" wp14:editId="3B0B1FCE">
-            <wp:extent cx="5760720" cy="3576320"/>
-            <wp:effectExtent l="0" t="0" r="0" b="5080"/>
-            <wp:docPr id="584940259" name="Obraz 1" descr="Obraz zawierający tekst, zrzut ekranu, logo, projekt graficzny&#10;&#10;Opis wygenerowany automatycznie"/>
+          <wp:inline distT="0" distB="0" distL="0" distR="0" wp14:anchorId="2ABE2D36" wp14:editId="2C1B1F21">
+            <wp:extent cx="5760720" cy="4687570"/>
+            <wp:effectExtent l="0" t="0" r="0" b="0"/>
+            <wp:docPr id="200824503" name="Obraz 1" descr="Obraz zawierający tekst, zrzut ekranu, oprogramowanie, Oprogramowanie multimedialne&#10;&#10;Opis wygenerowany automatycznie"/>
             <wp:cNvGraphicFramePr>
               <a:graphicFrameLocks xmlns:a="http://schemas.openxmlformats.org/drawingml/2006/main" noChangeAspect="1"/>
             </wp:cNvGraphicFramePr>
@@ -16,7 +32,7 @@
               <a:graphicData uri="http://schemas.openxmlformats.org/drawingml/2006/picture">
                 <pic:pic xmlns:pic="http://schemas.openxmlformats.org/drawingml/2006/picture">
                   <pic:nvPicPr>
-                    <pic:cNvPr id="584940259" name="Obraz 1" descr="Obraz zawierający tekst, zrzut ekranu, logo, projekt graficzny&#10;&#10;Opis wygenerowany automatycznie"/>
+                    <pic:cNvPr id="200824503" name="Obraz 1" descr="Obraz zawierający tekst, zrzut ekranu, oprogramowanie, Oprogramowanie multimedialne&#10;&#10;Opis wygenerowany automatycznie"/>
                     <pic:cNvPicPr/>
                   </pic:nvPicPr>
                   <pic:blipFill>
@@ -28,7 +44,7 @@
                   <pic:spPr>
                     <a:xfrm>
                       <a:off x="0" y="0"/>
-                      <a:ext cx="5760720" cy="3576320"/>
+                      <a:ext cx="5760720" cy="4687570"/>
                     </a:xfrm>
                     <a:prstGeom prst="rect">
                       <a:avLst/>
@@ -41,11 +57,31 @@
         </w:drawing>
       </w:r>
       <w:r>
+        <w:rPr>
+          <w:lang w:val="pl-PL"/>
+        </w:rPr>
+        <w:br/>
+      </w:r>
+      <w:r>
+        <w:rPr>
+          <w:b/>
+          <w:bCs/>
+          <w:lang w:val="pl-PL"/>
+        </w:rPr>
+        <w:t>Ekran główny:</w:t>
+      </w:r>
+      <w:r>
+        <w:rPr>
+          <w:lang w:val="pl-PL"/>
+        </w:rPr>
+        <w:br/>
+      </w:r>
+      <w:r>
         <w:drawing>
-          <wp:inline distT="0" distB="0" distL="0" distR="0" wp14:anchorId="5F3CCD7A" wp14:editId="604E6E55">
-            <wp:extent cx="5760720" cy="3573145"/>
-            <wp:effectExtent l="0" t="0" r="0" b="8255"/>
-            <wp:docPr id="686846412" name="Obraz 1" descr="Obraz zawierający tekst, zrzut ekranu, oprogramowanie, System operacyjny&#10;&#10;Opis wygenerowany automatycznie"/>
+          <wp:inline distT="0" distB="0" distL="0" distR="0" wp14:anchorId="23798EBE" wp14:editId="74CDB98E">
+            <wp:extent cx="5760720" cy="4681855"/>
+            <wp:effectExtent l="0" t="0" r="0" b="4445"/>
+            <wp:docPr id="1479632634" name="Obraz 1" descr="Obraz zawierający tekst, zrzut ekranu, oprogramowanie, Oprogramowanie multimedialne&#10;&#10;Opis wygenerowany automatycznie"/>
             <wp:cNvGraphicFramePr>
               <a:graphicFrameLocks xmlns:a="http://schemas.openxmlformats.org/drawingml/2006/main" noChangeAspect="1"/>
             </wp:cNvGraphicFramePr>
@@ -53,7 +89,7 @@
               <a:graphicData uri="http://schemas.openxmlformats.org/drawingml/2006/picture">
                 <pic:pic xmlns:pic="http://schemas.openxmlformats.org/drawingml/2006/picture">
                   <pic:nvPicPr>
-                    <pic:cNvPr id="686846412" name="Obraz 1" descr="Obraz zawierający tekst, zrzut ekranu, oprogramowanie, System operacyjny&#10;&#10;Opis wygenerowany automatycznie"/>
+                    <pic:cNvPr id="1479632634" name="Obraz 1" descr="Obraz zawierający tekst, zrzut ekranu, oprogramowanie, Oprogramowanie multimedialne&#10;&#10;Opis wygenerowany automatycznie"/>
                     <pic:cNvPicPr/>
                   </pic:nvPicPr>
                   <pic:blipFill>
@@ -65,7 +101,7 @@
                   <pic:spPr>
                     <a:xfrm>
                       <a:off x="0" y="0"/>
-                      <a:ext cx="5760720" cy="3573145"/>
+                      <a:ext cx="5760720" cy="4681855"/>
                     </a:xfrm>
                     <a:prstGeom prst="rect">
                       <a:avLst/>
@@ -77,13 +113,34 @@
           </wp:inline>
         </w:drawing>
       </w:r>
+    </w:p>
+    <w:p>
+      <w:pPr>
+        <w:jc w:val="center"/>
+        <w:rPr>
+          <w:lang w:val="pl-PL"/>
+        </w:rPr>
+      </w:pPr>
       <w:r>
+        <w:rPr>
+          <w:b/>
+          <w:bCs/>
+          <w:lang w:val="pl-PL"/>
+        </w:rPr>
         <w:lastRenderedPageBreak/>
+        <w:t>Ekran logowania:</w:t>
+      </w:r>
+    </w:p>
+    <w:p>
+      <w:pPr>
+        <w:jc w:val="center"/>
+      </w:pPr>
+      <w:r>
         <w:drawing>
-          <wp:inline distT="0" distB="0" distL="0" distR="0" wp14:anchorId="6349A23B" wp14:editId="5B304E2E">
-            <wp:extent cx="5760720" cy="2675890"/>
-            <wp:effectExtent l="0" t="0" r="0" b="0"/>
-            <wp:docPr id="1027216292" name="Obraz 1" descr="Obraz zawierający tekst, oprogramowanie, Ikona komputerowa, Oprogramowanie multimedialne&#10;&#10;Opis wygenerowany automatycznie"/>
+          <wp:inline distT="0" distB="0" distL="0" distR="0" wp14:anchorId="49417CF6" wp14:editId="78A09C3E">
+            <wp:extent cx="5760720" cy="2682240"/>
+            <wp:effectExtent l="0" t="0" r="0" b="3810"/>
+            <wp:docPr id="108390395" name="Obraz 1" descr="Obraz zawierający tekst, oprogramowanie, Oprogramowanie multimedialne, Ikona komputerowa&#10;&#10;Opis wygenerowany automatycznie"/>
             <wp:cNvGraphicFramePr>
               <a:graphicFrameLocks xmlns:a="http://schemas.openxmlformats.org/drawingml/2006/main" noChangeAspect="1"/>
             </wp:cNvGraphicFramePr>
@@ -91,7 +148,7 @@
               <a:graphicData uri="http://schemas.openxmlformats.org/drawingml/2006/picture">
                 <pic:pic xmlns:pic="http://schemas.openxmlformats.org/drawingml/2006/picture">
                   <pic:nvPicPr>
-                    <pic:cNvPr id="1027216292" name="Obraz 1" descr="Obraz zawierający tekst, oprogramowanie, Ikona komputerowa, Oprogramowanie multimedialne&#10;&#10;Opis wygenerowany automatycznie"/>
+                    <pic:cNvPr id="108390395" name="Obraz 1" descr="Obraz zawierający tekst, oprogramowanie, Oprogramowanie multimedialne, Ikona komputerowa&#10;&#10;Opis wygenerowany automatycznie"/>
                     <pic:cNvPicPr/>
                   </pic:nvPicPr>
                   <pic:blipFill>
@@ -103,7 +160,7 @@
                   <pic:spPr>
                     <a:xfrm>
                       <a:off x="0" y="0"/>
-                      <a:ext cx="5760720" cy="2675890"/>
+                      <a:ext cx="5760720" cy="2682240"/>
                     </a:xfrm>
                     <a:prstGeom prst="rect">
                       <a:avLst/>
@@ -115,12 +172,30 @@
           </wp:inline>
         </w:drawing>
       </w:r>
+    </w:p>
+    <w:p>
+      <w:pPr>
+        <w:jc w:val="center"/>
+      </w:pPr>
+      <w:r>
+        <w:rPr>
+          <w:b/>
+          <w:bCs/>
+          <w:lang w:val="pl-PL"/>
+        </w:rPr>
+        <w:t>Ekran główny:</w:t>
+      </w:r>
+    </w:p>
+    <w:p>
+      <w:pPr>
+        <w:jc w:val="center"/>
+      </w:pPr>
       <w:r>
         <w:drawing>
-          <wp:inline distT="0" distB="0" distL="0" distR="0" wp14:anchorId="23E08127" wp14:editId="135CF0BE">
-            <wp:extent cx="5760720" cy="2694305"/>
-            <wp:effectExtent l="0" t="0" r="0" b="0"/>
-            <wp:docPr id="371451057" name="Obraz 1" descr="Obraz zawierający tekst, oprogramowanie, Ikona komputerowa, Oprogramowanie multimedialne&#10;&#10;Opis wygenerowany automatycznie"/>
+          <wp:inline distT="0" distB="0" distL="0" distR="0" wp14:anchorId="7C8157F2" wp14:editId="38027F82">
+            <wp:extent cx="5760720" cy="2685415"/>
+            <wp:effectExtent l="0" t="0" r="0" b="635"/>
+            <wp:docPr id="702409240" name="Obraz 1" descr="Obraz zawierający tekst, oprogramowanie, Ikona komputerowa, Oprogramowanie multimedialne&#10;&#10;Opis wygenerowany automatycznie"/>
             <wp:cNvGraphicFramePr>
               <a:graphicFrameLocks xmlns:a="http://schemas.openxmlformats.org/drawingml/2006/main" noChangeAspect="1"/>
             </wp:cNvGraphicFramePr>
@@ -128,7 +203,7 @@
               <a:graphicData uri="http://schemas.openxmlformats.org/drawingml/2006/picture">
                 <pic:pic xmlns:pic="http://schemas.openxmlformats.org/drawingml/2006/picture">
                   <pic:nvPicPr>
-                    <pic:cNvPr id="371451057" name="Obraz 1" descr="Obraz zawierający tekst, oprogramowanie, Ikona komputerowa, Oprogramowanie multimedialne&#10;&#10;Opis wygenerowany automatycznie"/>
+                    <pic:cNvPr id="702409240" name="Obraz 1" descr="Obraz zawierający tekst, oprogramowanie, Ikona komputerowa, Oprogramowanie multimedialne&#10;&#10;Opis wygenerowany automatycznie"/>
                     <pic:cNvPicPr/>
                   </pic:nvPicPr>
                   <pic:blipFill>
@@ -140,7 +215,7 @@
                   <pic:spPr>
                     <a:xfrm>
                       <a:off x="0" y="0"/>
-                      <a:ext cx="5760720" cy="2694305"/>
+                      <a:ext cx="5760720" cy="2685415"/>
                     </a:xfrm>
                     <a:prstGeom prst="rect">
                       <a:avLst/>
@@ -155,7 +230,7 @@
     </w:p>
     <w:sectPr>
       <w:pgSz w:w="11906" w:h="16838"/>
-      <w:pgMar w:top="1417" w:right="1417" w:bottom="1417" w:left="1417" w:header="708" w:footer="708" w:gutter="0"/>
+      <w:pgMar w:top="720" w:right="720" w:bottom="720" w:left="720" w:header="708" w:footer="708" w:gutter="0"/>
       <w:cols w:space="708"/>
       <w:docGrid w:linePitch="360"/>
     </w:sectPr>

</xml_diff>